<commit_message>
Add Lion Profiles page, update connection string, and configure authentication
</commit_message>
<xml_diff>
--- a/PE_PRN222_SU25_TrialTest/PE_PRN222_SU25_TrialTest_Note.docx
+++ b/PE_PRN222_SU25_TrialTest/PE_PRN222_SU25_TrialTest_Note.docx
@@ -1,6 +1,6 @@
 
 <file path=word/document.xml><?xml version="1.0" encoding="utf-8"?>
-<w:document xmlns:wpc="http://schemas.microsoft.com/office/word/2010/wordprocessingCanvas" xmlns:cx="http://schemas.microsoft.com/office/drawing/2014/chartex" xmlns:mc="http://schemas.openxmlformats.org/markup-compatibility/2006" xmlns:o="urn:schemas-microsoft-com:office:office" xmlns:r="http://schemas.openxmlformats.org/officeDocument/2006/relationships" xmlns:m="http://schemas.openxmlformats.org/officeDocument/2006/math" xmlns:v="urn:schemas-microsoft-com:vml" xmlns:wp14="http://schemas.microsoft.com/office/word/2010/wordprocessingDrawing" xmlns:wp="http://schemas.openxmlformats.org/drawingml/2006/wordprocessingDrawing" xmlns:w10="urn:schemas-microsoft-com:office:word" xmlns:w="http://schemas.openxmlformats.org/wordprocessingml/2006/main" xmlns:w14="http://schemas.microsoft.com/office/word/2010/wordml" xmlns:w15="http://schemas.microsoft.com/office/word/2012/wordml" xmlns:w16se="http://schemas.microsoft.com/office/word/2015/wordml/symex" xmlns:wpg="http://schemas.microsoft.com/office/word/2010/wordprocessingGroup" xmlns:wpi="http://schemas.microsoft.com/office/word/2010/wordprocessingInk" xmlns:wne="http://schemas.microsoft.com/office/word/2006/wordml" xmlns:wps="http://schemas.microsoft.com/office/word/2010/wordprocessingShape" mc:Ignorable="w14 w15 w16se wp14">
+<w:document xmlns:wpc="http://schemas.microsoft.com/office/word/2010/wordprocessingCanvas" xmlns:cx="http://schemas.microsoft.com/office/drawing/2014/chartex" xmlns:cx1="http://schemas.microsoft.com/office/drawing/2015/9/8/chartex" xmlns:cx2="http://schemas.microsoft.com/office/drawing/2015/10/21/chartex" xmlns:cx3="http://schemas.microsoft.com/office/drawing/2016/5/9/chartex" xmlns:cx4="http://schemas.microsoft.com/office/drawing/2016/5/10/chartex" xmlns:cx5="http://schemas.microsoft.com/office/drawing/2016/5/11/chartex" xmlns:cx6="http://schemas.microsoft.com/office/drawing/2016/5/12/chartex" xmlns:cx7="http://schemas.microsoft.com/office/drawing/2016/5/13/chartex" xmlns:cx8="http://schemas.microsoft.com/office/drawing/2016/5/14/chartex" xmlns:mc="http://schemas.openxmlformats.org/markup-compatibility/2006" xmlns:aink="http://schemas.microsoft.com/office/drawing/2016/ink" xmlns:am3d="http://schemas.microsoft.com/office/drawing/2017/model3d" xmlns:o="urn:schemas-microsoft-com:office:office" xmlns:oel="http://schemas.microsoft.com/office/2019/extlst" xmlns:r="http://schemas.openxmlformats.org/officeDocument/2006/relationships" xmlns:m="http://schemas.openxmlformats.org/officeDocument/2006/math" xmlns:v="urn:schemas-microsoft-com:vml" xmlns:wp14="http://schemas.microsoft.com/office/word/2010/wordprocessingDrawing" xmlns:wp="http://schemas.openxmlformats.org/drawingml/2006/wordprocessingDrawing" xmlns:w10="urn:schemas-microsoft-com:office:word" xmlns:w="http://schemas.openxmlformats.org/wordprocessingml/2006/main" xmlns:w14="http://schemas.microsoft.com/office/word/2010/wordml" xmlns:w15="http://schemas.microsoft.com/office/word/2012/wordml" xmlns:w16cex="http://schemas.microsoft.com/office/word/2018/wordml/cex" xmlns:w16cid="http://schemas.microsoft.com/office/word/2016/wordml/cid" xmlns:w16="http://schemas.microsoft.com/office/word/2018/wordml" xmlns:w16du="http://schemas.microsoft.com/office/word/2023/wordml/word16du" xmlns:w16sdtdh="http://schemas.microsoft.com/office/word/2020/wordml/sdtdatahash" xmlns:w16sdtfl="http://schemas.microsoft.com/office/word/2024/wordml/sdtformatlock" xmlns:w16se="http://schemas.microsoft.com/office/word/2015/wordml/symex" xmlns:wpg="http://schemas.microsoft.com/office/word/2010/wordprocessingGroup" xmlns:wpi="http://schemas.microsoft.com/office/word/2010/wordprocessingInk" xmlns:wne="http://schemas.microsoft.com/office/word/2006/wordml" xmlns:wps="http://schemas.microsoft.com/office/word/2010/wordprocessingShape" mc:Ignorable="w14 w15 w16se w16cid w16 w16cex w16sdtdh w16sdtfl w16du wp14">
   <w:body>
     <w:p>
       <w:pPr>
@@ -12,8 +12,6 @@
       <w:r>
         <w:t xml:space="preserve"> - Note</w:t>
       </w:r>
-      <w:bookmarkStart w:id="0" w:name="_GoBack"/>
-      <w:bookmarkEnd w:id="0"/>
     </w:p>
     <w:p>
       <w:pPr>
@@ -256,7 +254,6 @@
       <w:r>
         <w:t xml:space="preserve">must be named: </w:t>
       </w:r>
-      <w:proofErr w:type="spellStart"/>
       <w:r>
         <w:rPr>
           <w:b/>
@@ -267,14 +264,7 @@
         <w:rPr>
           <w:b/>
         </w:rPr>
-        <w:t>_StudentName</w:t>
-      </w:r>
-      <w:proofErr w:type="spellEnd"/>
-      <w:r>
-        <w:rPr>
-          <w:b/>
-        </w:rPr>
-        <w:t>.</w:t>
+        <w:t>_StudentName.</w:t>
       </w:r>
     </w:p>
     <w:p>
@@ -462,7 +452,21 @@
         <w:rPr>
           <w:i/>
         </w:rPr>
-        <w:t xml:space="preserve">connection string must get from </w:t>
+        <w:t xml:space="preserve">connection string must </w:t>
+      </w:r>
+      <w:proofErr w:type="gramStart"/>
+      <w:r>
+        <w:rPr>
+          <w:i/>
+        </w:rPr>
+        <w:t>get</w:t>
+      </w:r>
+      <w:proofErr w:type="gramEnd"/>
+      <w:r>
+        <w:rPr>
+          <w:i/>
+        </w:rPr>
+        <w:t xml:space="preserve"> from </w:t>
       </w:r>
       <w:r>
         <w:rPr>
@@ -470,21 +474,11 @@
         </w:rPr>
         <w:t xml:space="preserve">the </w:t>
       </w:r>
-      <w:proofErr w:type="spellStart"/>
-      <w:proofErr w:type="gramStart"/>
-      <w:r>
-        <w:rPr>
-          <w:i/>
-        </w:rPr>
-        <w:t>appsettings.json</w:t>
-      </w:r>
-      <w:proofErr w:type="spellEnd"/>
-      <w:proofErr w:type="gramEnd"/>
-      <w:r>
-        <w:rPr>
-          <w:i/>
-        </w:rPr>
-        <w:t xml:space="preserve"> file.</w:t>
+      <w:r>
+        <w:rPr>
+          <w:i/>
+        </w:rPr>
+        <w:t>appsettings.json file.</w:t>
       </w:r>
       <w:r>
         <w:rPr>
@@ -928,19 +922,11 @@
                 <w:i/>
               </w:rPr>
             </w:pPr>
-            <w:proofErr w:type="spellStart"/>
             <w:r>
               <w:rPr>
                 <w:i/>
               </w:rPr>
-              <w:t>Microsoft.EntityFrameworkCore.SqlServer</w:t>
-            </w:r>
-            <w:proofErr w:type="spellEnd"/>
-            <w:r>
-              <w:rPr>
-                <w:i/>
-              </w:rPr>
-              <w:t xml:space="preserve"> version</w:t>
+              <w:t>Microsoft.EntityFrameworkCore.SqlServer version</w:t>
             </w:r>
           </w:p>
         </w:tc>
@@ -955,14 +941,12 @@
                 <w:i/>
               </w:rPr>
             </w:pPr>
-            <w:proofErr w:type="spellStart"/>
             <w:r>
               <w:rPr>
                 <w:i/>
               </w:rPr>
               <w:t>Microsoft.Extensions.Configuration</w:t>
             </w:r>
-            <w:proofErr w:type="spellEnd"/>
             <w:r>
               <w:rPr>
                 <w:i/>
@@ -975,7 +959,6 @@
               </w:rPr>
               <w:t xml:space="preserve"> </w:t>
             </w:r>
-            <w:proofErr w:type="spellStart"/>
             <w:r>
               <w:rPr>
                 <w:i/>
@@ -986,14 +969,7 @@
               <w:rPr>
                 <w:i/>
               </w:rPr>
-              <w:t>.Json</w:t>
-            </w:r>
-            <w:proofErr w:type="spellEnd"/>
-            <w:r>
-              <w:rPr>
-                <w:i/>
-              </w:rPr>
-              <w:t xml:space="preserve"> </w:t>
+              <w:t xml:space="preserve">.Json </w:t>
             </w:r>
             <w:r>
               <w:rPr>
@@ -1140,21 +1116,14 @@
       <w:pPr>
         <w:ind w:firstLine="720"/>
       </w:pPr>
-      <w:proofErr w:type="spellStart"/>
       <w:r>
         <w:lastRenderedPageBreak/>
-        <w:t>dotnet</w:t>
-      </w:r>
-      <w:proofErr w:type="spellEnd"/>
-      <w:r>
-        <w:t xml:space="preserve"> add package </w:t>
-      </w:r>
-      <w:proofErr w:type="spellStart"/>
+        <w:t xml:space="preserve">dotnet add package </w:t>
+      </w:r>
       <w:proofErr w:type="gramStart"/>
       <w:r>
         <w:t>Microsoft.EntityFrameworkCore.SqlServer</w:t>
       </w:r>
-      <w:proofErr w:type="spellEnd"/>
       <w:proofErr w:type="gramEnd"/>
       <w:r>
         <w:t xml:space="preserve"> --version </w:t>
@@ -1164,27 +1133,27 @@
           <w:i/>
           <w:color w:val="FF0000"/>
         </w:rPr>
-        <w:t>9.0.2</w:t>
+        <w:t>8</w:t>
+      </w:r>
+      <w:r>
+        <w:rPr>
+          <w:i/>
+          <w:color w:val="FF0000"/>
+        </w:rPr>
+        <w:t>.0.2</w:t>
       </w:r>
     </w:p>
     <w:p>
       <w:pPr>
         <w:ind w:firstLine="720"/>
       </w:pPr>
-      <w:proofErr w:type="spellStart"/>
-      <w:r>
-        <w:t>dotnet</w:t>
-      </w:r>
-      <w:proofErr w:type="spellEnd"/>
-      <w:r>
-        <w:t xml:space="preserve"> add package </w:t>
-      </w:r>
-      <w:proofErr w:type="spellStart"/>
+      <w:r>
+        <w:t xml:space="preserve">dotnet add package </w:t>
+      </w:r>
       <w:proofErr w:type="gramStart"/>
       <w:r>
         <w:t>Microsoft.EntityFrameworkCore.Design</w:t>
       </w:r>
-      <w:proofErr w:type="spellEnd"/>
       <w:proofErr w:type="gramEnd"/>
       <w:r>
         <w:t xml:space="preserve"> --version </w:t>
@@ -1194,27 +1163,27 @@
           <w:i/>
           <w:color w:val="FF0000"/>
         </w:rPr>
-        <w:t>9.0.2</w:t>
+        <w:t>8</w:t>
+      </w:r>
+      <w:r>
+        <w:rPr>
+          <w:i/>
+          <w:color w:val="FF0000"/>
+        </w:rPr>
+        <w:t>.0.2</w:t>
       </w:r>
     </w:p>
     <w:p>
       <w:pPr>
         <w:ind w:firstLine="720"/>
       </w:pPr>
-      <w:proofErr w:type="spellStart"/>
-      <w:r>
-        <w:t>dotnet</w:t>
-      </w:r>
-      <w:proofErr w:type="spellEnd"/>
-      <w:r>
-        <w:t xml:space="preserve"> add package </w:t>
-      </w:r>
-      <w:proofErr w:type="spellStart"/>
+      <w:r>
+        <w:t xml:space="preserve">dotnet add package </w:t>
+      </w:r>
       <w:proofErr w:type="gramStart"/>
       <w:r>
         <w:t>Microsoft.EntityFrameworkCore.Tools</w:t>
       </w:r>
-      <w:proofErr w:type="spellEnd"/>
       <w:proofErr w:type="gramEnd"/>
       <w:r>
         <w:t xml:space="preserve"> --version </w:t>
@@ -1224,7 +1193,14 @@
           <w:i/>
           <w:color w:val="FF0000"/>
         </w:rPr>
-        <w:t>9.0.2</w:t>
+        <w:t>8</w:t>
+      </w:r>
+      <w:r>
+        <w:rPr>
+          <w:i/>
+          <w:color w:val="FF0000"/>
+        </w:rPr>
+        <w:t>.0.2</w:t>
       </w:r>
     </w:p>
     <w:p/>
@@ -1237,20 +1213,13 @@
       <w:pPr>
         <w:ind w:firstLine="720"/>
       </w:pPr>
-      <w:proofErr w:type="spellStart"/>
-      <w:r>
-        <w:t>dotnet</w:t>
-      </w:r>
-      <w:proofErr w:type="spellEnd"/>
-      <w:r>
-        <w:t xml:space="preserve"> add package </w:t>
-      </w:r>
-      <w:proofErr w:type="spellStart"/>
+      <w:r>
+        <w:t xml:space="preserve">dotnet add package </w:t>
+      </w:r>
       <w:proofErr w:type="gramStart"/>
       <w:r>
         <w:t>Microsoft.Extensions.Configuration</w:t>
       </w:r>
-      <w:proofErr w:type="spellEnd"/>
       <w:proofErr w:type="gramEnd"/>
       <w:r>
         <w:t xml:space="preserve"> -</w:t>
@@ -1266,27 +1235,34 @@
           <w:i/>
           <w:color w:val="FF0000"/>
         </w:rPr>
-        <w:t>9.0.2</w:t>
+        <w:t>8</w:t>
+      </w:r>
+      <w:r>
+        <w:rPr>
+          <w:i/>
+          <w:color w:val="FF0000"/>
+        </w:rPr>
+        <w:t>.0.</w:t>
+      </w:r>
+      <w:r>
+        <w:rPr>
+          <w:i/>
+          <w:color w:val="FF0000"/>
+        </w:rPr>
+        <w:t>0</w:t>
       </w:r>
     </w:p>
     <w:p>
       <w:pPr>
         <w:ind w:firstLine="720"/>
       </w:pPr>
-      <w:proofErr w:type="spellStart"/>
-      <w:r>
-        <w:t>dotnet</w:t>
-      </w:r>
-      <w:proofErr w:type="spellEnd"/>
-      <w:r>
-        <w:t xml:space="preserve"> add package </w:t>
-      </w:r>
-      <w:proofErr w:type="spellStart"/>
+      <w:r>
+        <w:t xml:space="preserve">dotnet add package </w:t>
+      </w:r>
       <w:proofErr w:type="gramStart"/>
       <w:r>
         <w:t>Microsoft.Extensions.Configuration.Json</w:t>
       </w:r>
-      <w:proofErr w:type="spellEnd"/>
       <w:proofErr w:type="gramEnd"/>
       <w:r>
         <w:t xml:space="preserve"> </w:t>
@@ -1302,24 +1278,20 @@
           <w:i/>
           <w:color w:val="FF0000"/>
         </w:rPr>
-        <w:t>9.0.2</w:t>
-      </w:r>
-    </w:p>
-    <w:p/>
+        <w:t>8.0.0</w:t>
+      </w:r>
+    </w:p>
+    <w:p>
+      <w:pPr>
+        <w:ind w:firstLine="720"/>
+      </w:pPr>
+    </w:p>
     <w:p>
       <w:pPr>
         <w:jc w:val="both"/>
       </w:pPr>
       <w:r>
-        <w:t xml:space="preserve">- Setup </w:t>
-      </w:r>
-      <w:proofErr w:type="spellStart"/>
-      <w:r>
-        <w:t>SignalR</w:t>
-      </w:r>
-      <w:proofErr w:type="spellEnd"/>
-      <w:r>
-        <w:t xml:space="preserve"> Library</w:t>
+        <w:t>- Setup SignalR Library</w:t>
       </w:r>
     </w:p>
     <w:p>
@@ -1327,15 +1299,7 @@
         <w:jc w:val="both"/>
       </w:pPr>
       <w:r>
-        <w:t xml:space="preserve">Add online </w:t>
-      </w:r>
-      <w:proofErr w:type="spellStart"/>
-      <w:r>
-        <w:t>SignalR</w:t>
-      </w:r>
-      <w:proofErr w:type="spellEnd"/>
-      <w:r>
-        <w:t xml:space="preserve"> Library</w:t>
+        <w:t>Add online SignalR Library</w:t>
       </w:r>
       <w:r>
         <w:t xml:space="preserve"> </w:t>
@@ -1390,77 +1354,69 @@
         <w:t>)</w:t>
       </w:r>
       <w:r>
+        <w:t>;Uid</w:t>
+      </w:r>
+      <w:proofErr w:type="gramEnd"/>
+      <w:r>
+        <w:t>=</w:t>
+      </w:r>
+      <w:proofErr w:type="gramStart"/>
+      <w:r>
+        <w:t>sa;Pwd</w:t>
+      </w:r>
+      <w:proofErr w:type="gramEnd"/>
+      <w:r>
+        <w:t>=</w:t>
+      </w:r>
+      <w:proofErr w:type="gramStart"/>
+      <w:r>
+        <w:rPr>
+          <w:b/>
+        </w:rPr>
+        <w:t>1234567890</w:t>
+      </w:r>
+      <w:r>
+        <w:t>;Database</w:t>
+      </w:r>
+      <w:proofErr w:type="gramEnd"/>
+      <w:r>
+        <w:t>=</w:t>
+      </w:r>
+      <w:r>
+        <w:rPr>
+          <w:b/>
+        </w:rPr>
+        <w:t>S</w:t>
+      </w:r>
+      <w:r>
+        <w:rPr>
+          <w:b/>
+        </w:rPr>
+        <w:t>U</w:t>
+      </w:r>
+      <w:r>
+        <w:rPr>
+          <w:b/>
+        </w:rPr>
+        <w:t>25LionDB</w:t>
+      </w:r>
+      <w:r>
+        <w:rPr>
+          <w:b/>
+        </w:rPr>
         <w:t>;</w:t>
       </w:r>
-      <w:proofErr w:type="spellStart"/>
-      <w:r>
-        <w:t>Uid</w:t>
-      </w:r>
-      <w:proofErr w:type="spellEnd"/>
-      <w:proofErr w:type="gramEnd"/>
-      <w:r>
-        <w:t>=</w:t>
-      </w:r>
-      <w:proofErr w:type="spellStart"/>
-      <w:r>
-        <w:t>sa;Pwd</w:t>
-      </w:r>
-      <w:proofErr w:type="spellEnd"/>
-      <w:r>
-        <w:t>=</w:t>
-      </w:r>
-      <w:r>
-        <w:rPr>
-          <w:b/>
-        </w:rPr>
-        <w:t>1234567890</w:t>
-      </w:r>
-      <w:r>
-        <w:t>;Database=</w:t>
-      </w:r>
-      <w:r>
-        <w:rPr>
-          <w:b/>
-        </w:rPr>
-        <w:t>S</w:t>
-      </w:r>
-      <w:r>
-        <w:rPr>
-          <w:b/>
-        </w:rPr>
-        <w:t>U</w:t>
-      </w:r>
-      <w:r>
-        <w:rPr>
-          <w:b/>
-        </w:rPr>
-        <w:t>25LionDB</w:t>
-      </w:r>
-      <w:r>
-        <w:rPr>
-          <w:b/>
-        </w:rPr>
-        <w:t>;</w:t>
-      </w:r>
       <w:r>
         <w:rPr>
           <w:color w:val="000000" w:themeColor="text1"/>
         </w:rPr>
         <w:t xml:space="preserve"> </w:t>
       </w:r>
-      <w:proofErr w:type="spellStart"/>
       <w:r>
         <w:rPr>
           <w:color w:val="000000" w:themeColor="text1"/>
         </w:rPr>
-        <w:t>TrustServerCertificate</w:t>
-      </w:r>
-      <w:proofErr w:type="spellEnd"/>
-      <w:r>
-        <w:rPr>
-          <w:color w:val="000000" w:themeColor="text1"/>
-        </w:rPr>
-        <w:t>=True</w:t>
+        <w:t>TrustServerCertificate=True</w:t>
       </w:r>
       <w:r>
         <w:t>"</w:t>
@@ -1507,21 +1463,7 @@
         <w:rPr>
           <w:i/>
         </w:rPr>
-        <w:t xml:space="preserve">- Install </w:t>
-      </w:r>
-      <w:proofErr w:type="spellStart"/>
-      <w:r>
-        <w:rPr>
-          <w:i/>
-        </w:rPr>
-        <w:t>dotnet-ef</w:t>
-      </w:r>
-      <w:proofErr w:type="spellEnd"/>
-      <w:r>
-        <w:rPr>
-          <w:i/>
-        </w:rPr>
-        <w:t xml:space="preserve"> for CLI</w:t>
+        <w:t>- Install dotnet-ef for CLI</w:t>
       </w:r>
     </w:p>
     <w:p>
@@ -1534,21 +1476,8 @@
         </w:pBdr>
         <w:jc w:val="both"/>
       </w:pPr>
-      <w:proofErr w:type="spellStart"/>
-      <w:r>
-        <w:t>dotnet</w:t>
-      </w:r>
-      <w:proofErr w:type="spellEnd"/>
-      <w:r>
-        <w:t xml:space="preserve"> tool install --global </w:t>
-      </w:r>
-      <w:proofErr w:type="spellStart"/>
-      <w:r>
-        <w:t>dotnet-ef</w:t>
-      </w:r>
-      <w:proofErr w:type="spellEnd"/>
-      <w:r>
-        <w:t xml:space="preserve"> --version </w:t>
+      <w:r>
+        <w:t xml:space="preserve">dotnet tool install --global dotnet-ef --version </w:t>
       </w:r>
       <w:r>
         <w:rPr>
@@ -1615,116 +1544,122 @@
           <w:right w:val="single" w:sz="4" w:space="4" w:color="auto"/>
         </w:pBdr>
       </w:pPr>
-      <w:proofErr w:type="spellStart"/>
-      <w:r>
-        <w:t>dotnet</w:t>
-      </w:r>
-      <w:proofErr w:type="spellEnd"/>
+      <w:r>
+        <w:t xml:space="preserve">dotnet ef dbcontext scaffold </w:t>
+      </w:r>
+      <w:r>
+        <w:t>"Server=</w:t>
+      </w:r>
+      <w:r>
+        <w:rPr>
+          <w:b/>
+        </w:rPr>
+        <w:t>(local</w:t>
+      </w:r>
+      <w:proofErr w:type="gramStart"/>
+      <w:r>
+        <w:rPr>
+          <w:b/>
+        </w:rPr>
+        <w:t>)</w:t>
+      </w:r>
+      <w:r>
+        <w:t>;Uid</w:t>
+      </w:r>
+      <w:proofErr w:type="gramEnd"/>
+      <w:r>
+        <w:t>=</w:t>
+      </w:r>
+      <w:proofErr w:type="gramStart"/>
+      <w:r>
+        <w:t>sa;Pwd</w:t>
+      </w:r>
+      <w:proofErr w:type="gramEnd"/>
+      <w:r>
+        <w:t>=</w:t>
+      </w:r>
+      <w:proofErr w:type="gramStart"/>
+      <w:r>
+        <w:rPr>
+          <w:b/>
+        </w:rPr>
+        <w:t>1234567890</w:t>
+      </w:r>
+      <w:r>
+        <w:t>;Database</w:t>
+      </w:r>
+      <w:proofErr w:type="gramEnd"/>
+      <w:r>
+        <w:t>=</w:t>
+      </w:r>
+      <w:r>
+        <w:rPr>
+          <w:b/>
+        </w:rPr>
+        <w:t>S</w:t>
+      </w:r>
+      <w:r>
+        <w:rPr>
+          <w:b/>
+        </w:rPr>
+        <w:t>U</w:t>
+      </w:r>
+      <w:r>
+        <w:rPr>
+          <w:b/>
+        </w:rPr>
+        <w:t>25</w:t>
+      </w:r>
+      <w:proofErr w:type="gramStart"/>
+      <w:r>
+        <w:rPr>
+          <w:b/>
+        </w:rPr>
+        <w:t>LionDB</w:t>
+      </w:r>
+      <w:r>
+        <w:rPr>
+          <w:b/>
+        </w:rPr>
+        <w:t>;</w:t>
+      </w:r>
+      <w:r>
+        <w:rPr>
+          <w:color w:val="000000" w:themeColor="text1"/>
+        </w:rPr>
+        <w:t>TrustServerCertificate</w:t>
+      </w:r>
+      <w:proofErr w:type="gramEnd"/>
+      <w:r>
+        <w:rPr>
+          <w:color w:val="000000" w:themeColor="text1"/>
+        </w:rPr>
+        <w:t>=True</w:t>
+      </w:r>
+      <w:r>
+        <w:t>"</w:t>
+      </w:r>
       <w:r>
         <w:t xml:space="preserve"> </w:t>
       </w:r>
-      <w:proofErr w:type="spellStart"/>
-      <w:r>
-        <w:t>ef</w:t>
-      </w:r>
-      <w:proofErr w:type="spellEnd"/>
-      <w:r>
-        <w:t xml:space="preserve"> </w:t>
-      </w:r>
-      <w:proofErr w:type="spellStart"/>
-      <w:r>
-        <w:t>dbcontext</w:t>
-      </w:r>
-      <w:proofErr w:type="spellEnd"/>
-      <w:r>
-        <w:t xml:space="preserve"> scaffold </w:t>
-      </w:r>
-      <w:r>
-        <w:t>"Server=</w:t>
-      </w:r>
-      <w:r>
-        <w:rPr>
-          <w:b/>
-        </w:rPr>
-        <w:t>(local</w:t>
-      </w:r>
       <w:proofErr w:type="gramStart"/>
       <w:r>
-        <w:rPr>
-          <w:b/>
-        </w:rPr>
-        <w:t>)</w:t>
-      </w:r>
-      <w:r>
-        <w:t>;Uid</w:t>
+        <w:t>Microsoft.EntityFrameworkCore.SqlServer</w:t>
       </w:r>
       <w:proofErr w:type="gramEnd"/>
       <w:r>
-        <w:t>=sa;Pwd=</w:t>
-      </w:r>
-      <w:r>
-        <w:rPr>
-          <w:b/>
-        </w:rPr>
-        <w:t>1234567890</w:t>
-      </w:r>
-      <w:r>
-        <w:t>;Database=</w:t>
-      </w:r>
-      <w:r>
-        <w:rPr>
-          <w:b/>
-        </w:rPr>
-        <w:t>S</w:t>
-      </w:r>
-      <w:r>
-        <w:rPr>
-          <w:b/>
-        </w:rPr>
-        <w:t>U</w:t>
-      </w:r>
-      <w:r>
-        <w:rPr>
-          <w:b/>
-        </w:rPr>
-        <w:t>25LionDB</w:t>
-      </w:r>
-      <w:r>
-        <w:rPr>
-          <w:b/>
-        </w:rPr>
-        <w:t>;</w:t>
-      </w:r>
-      <w:r>
-        <w:rPr>
-          <w:color w:val="000000" w:themeColor="text1"/>
-        </w:rPr>
-        <w:t>TrustServerCertificate=True</w:t>
-      </w:r>
-      <w:r>
-        <w:t>"</w:t>
-      </w:r>
-      <w:r>
-        <w:t xml:space="preserve"> </w:t>
-      </w:r>
-      <w:proofErr w:type="spellStart"/>
-      <w:r>
-        <w:t>Microsoft.EntityFrameworkCore.SqlServer</w:t>
-      </w:r>
-      <w:proofErr w:type="spellEnd"/>
-      <w:r>
         <w:t xml:space="preserve"> --output-</w:t>
       </w:r>
-      <w:proofErr w:type="spellStart"/>
-      <w:r>
-        <w:t>dir</w:t>
-      </w:r>
-      <w:proofErr w:type="spellEnd"/>
-      <w:r>
-        <w:t xml:space="preserve"> </w:t>
-      </w:r>
-      <w:r>
-        <w:t>./</w:t>
+      <w:proofErr w:type="gramStart"/>
+      <w:r>
+        <w:t xml:space="preserve">dir </w:t>
+      </w:r>
+      <w:r>
+        <w:t>.</w:t>
+      </w:r>
+      <w:proofErr w:type="gramEnd"/>
+      <w:r>
+        <w:t>/</w:t>
       </w:r>
     </w:p>
     <w:p>
@@ -1792,21 +1727,8 @@
         </w:pBdr>
         <w:jc w:val="both"/>
       </w:pPr>
-      <w:proofErr w:type="spellStart"/>
-      <w:r>
-        <w:t>dotnet</w:t>
-      </w:r>
-      <w:proofErr w:type="spellEnd"/>
-      <w:r>
-        <w:t xml:space="preserve"> </w:t>
-      </w:r>
-      <w:proofErr w:type="spellStart"/>
-      <w:r>
-        <w:t>ef</w:t>
-      </w:r>
-      <w:proofErr w:type="spellEnd"/>
-      <w:r>
-        <w:t xml:space="preserve"> </w:t>
+      <w:r>
+        <w:t xml:space="preserve">dotnet ef </w:t>
       </w:r>
       <w:proofErr w:type="gramStart"/>
       <w:r>
@@ -1814,16 +1736,11 @@
       </w:r>
       <w:proofErr w:type="gramEnd"/>
       <w:r>
-        <w:t xml:space="preserve"> "</w:t>
-      </w:r>
-      <w:proofErr w:type="spellStart"/>
-      <w:r>
-        <w:t>Initial</w:t>
+        <w:t xml:space="preserve"> "Initial</w:t>
       </w:r>
       <w:r>
         <w:t>DB</w:t>
       </w:r>
-      <w:proofErr w:type="spellEnd"/>
       <w:r>
         <w:t xml:space="preserve">" </w:t>
       </w:r>
@@ -1838,21 +1755,8 @@
         </w:pBdr>
         <w:jc w:val="both"/>
       </w:pPr>
-      <w:proofErr w:type="spellStart"/>
-      <w:r>
-        <w:t>dotnet</w:t>
-      </w:r>
-      <w:proofErr w:type="spellEnd"/>
-      <w:r>
-        <w:t xml:space="preserve"> </w:t>
-      </w:r>
-      <w:proofErr w:type="spellStart"/>
-      <w:r>
-        <w:t>ef</w:t>
-      </w:r>
-      <w:proofErr w:type="spellEnd"/>
-      <w:r>
-        <w:t xml:space="preserve"> database update</w:t>
+      <w:r>
+        <w:t>dotnet ef database update</w:t>
       </w:r>
     </w:p>
     <w:p>
@@ -1926,84 +1830,85 @@
           <w:sz w:val="24"/>
           <w:szCs w:val="24"/>
         </w:rPr>
-        <w:t>Scaffold-</w:t>
-      </w:r>
-      <w:proofErr w:type="spellStart"/>
+        <w:t>Scaffold-DbContext "Server=</w:t>
+      </w:r>
       <w:r>
         <w:rPr>
           <w:rStyle w:val="HTMLCode"/>
           <w:rFonts w:ascii="Times New Roman" w:eastAsiaTheme="majorEastAsia" w:hAnsi="Times New Roman" w:cs="Times New Roman"/>
-          <w:sz w:val="24"/>
-          <w:szCs w:val="24"/>
-        </w:rPr>
-        <w:t>DbContext</w:t>
-      </w:r>
-      <w:proofErr w:type="spellEnd"/>
+          <w:b/>
+          <w:sz w:val="24"/>
+          <w:szCs w:val="24"/>
+        </w:rPr>
+        <w:t>(local</w:t>
+      </w:r>
+      <w:proofErr w:type="gramStart"/>
       <w:r>
         <w:rPr>
           <w:rStyle w:val="HTMLCode"/>
           <w:rFonts w:ascii="Times New Roman" w:eastAsiaTheme="majorEastAsia" w:hAnsi="Times New Roman" w:cs="Times New Roman"/>
-          <w:sz w:val="24"/>
-          <w:szCs w:val="24"/>
-        </w:rPr>
-        <w:t xml:space="preserve"> "Server=</w:t>
+          <w:b/>
+          <w:sz w:val="24"/>
+          <w:szCs w:val="24"/>
+        </w:rPr>
+        <w:t>)</w:t>
       </w:r>
       <w:r>
         <w:rPr>
           <w:rStyle w:val="HTMLCode"/>
           <w:rFonts w:ascii="Times New Roman" w:eastAsiaTheme="majorEastAsia" w:hAnsi="Times New Roman" w:cs="Times New Roman"/>
-          <w:b/>
-          <w:sz w:val="24"/>
-          <w:szCs w:val="24"/>
-        </w:rPr>
-        <w:t>(local</w:t>
-      </w:r>
-      <w:proofErr w:type="gramStart"/>
+          <w:sz w:val="24"/>
+          <w:szCs w:val="24"/>
+        </w:rPr>
+        <w:t>;Database</w:t>
+      </w:r>
+      <w:proofErr w:type="gramEnd"/>
       <w:r>
         <w:rPr>
           <w:rStyle w:val="HTMLCode"/>
           <w:rFonts w:ascii="Times New Roman" w:eastAsiaTheme="majorEastAsia" w:hAnsi="Times New Roman" w:cs="Times New Roman"/>
-          <w:b/>
-          <w:sz w:val="24"/>
-          <w:szCs w:val="24"/>
-        </w:rPr>
-        <w:t>)</w:t>
+          <w:sz w:val="24"/>
+          <w:szCs w:val="24"/>
+        </w:rPr>
+        <w:t>=</w:t>
       </w:r>
       <w:r>
         <w:rPr>
           <w:rStyle w:val="HTMLCode"/>
           <w:rFonts w:ascii="Times New Roman" w:eastAsiaTheme="majorEastAsia" w:hAnsi="Times New Roman" w:cs="Times New Roman"/>
-          <w:sz w:val="24"/>
-          <w:szCs w:val="24"/>
-        </w:rPr>
-        <w:t>;Database</w:t>
-      </w:r>
-      <w:proofErr w:type="gramEnd"/>
+          <w:b/>
+          <w:sz w:val="24"/>
+          <w:szCs w:val="24"/>
+        </w:rPr>
+        <w:t>SU25</w:t>
+      </w:r>
+      <w:proofErr w:type="gramStart"/>
       <w:r>
         <w:rPr>
           <w:rStyle w:val="HTMLCode"/>
           <w:rFonts w:ascii="Times New Roman" w:eastAsiaTheme="majorEastAsia" w:hAnsi="Times New Roman" w:cs="Times New Roman"/>
-          <w:sz w:val="24"/>
-          <w:szCs w:val="24"/>
-        </w:rPr>
-        <w:t>=</w:t>
+          <w:b/>
+          <w:sz w:val="24"/>
+          <w:szCs w:val="24"/>
+        </w:rPr>
+        <w:t>LionDB</w:t>
+      </w:r>
+      <w:r>
+        <w:rPr>
+          <w:b/>
+        </w:rPr>
+        <w:t>;</w:t>
       </w:r>
       <w:r>
         <w:rPr>
           <w:rStyle w:val="HTMLCode"/>
           <w:rFonts w:ascii="Times New Roman" w:eastAsiaTheme="majorEastAsia" w:hAnsi="Times New Roman" w:cs="Times New Roman"/>
-          <w:b/>
-          <w:sz w:val="24"/>
-          <w:szCs w:val="24"/>
-        </w:rPr>
-        <w:t>SU25LionDB</w:t>
-      </w:r>
-      <w:r>
-        <w:rPr>
-          <w:b/>
-        </w:rPr>
-        <w:t>;</w:t>
-      </w:r>
+          <w:sz w:val="24"/>
+          <w:szCs w:val="24"/>
+        </w:rPr>
+        <w:t>Uid</w:t>
+      </w:r>
+      <w:proofErr w:type="gramEnd"/>
       <w:r>
         <w:rPr>
           <w:rStyle w:val="HTMLCode"/>
@@ -2011,8 +1916,9 @@
           <w:sz w:val="24"/>
           <w:szCs w:val="24"/>
         </w:rPr>
-        <w:t>Uid=</w:t>
-      </w:r>
+        <w:t>=</w:t>
+      </w:r>
+      <w:proofErr w:type="gramStart"/>
       <w:r>
         <w:rPr>
           <w:rStyle w:val="HTMLCode"/>
@@ -2030,22 +1936,33 @@
           <w:sz w:val="24"/>
           <w:szCs w:val="24"/>
         </w:rPr>
-        <w:t>;Pwd=</w:t>
-      </w:r>
+        <w:t>;Pwd</w:t>
+      </w:r>
+      <w:proofErr w:type="gramEnd"/>
       <w:r>
         <w:rPr>
           <w:rStyle w:val="HTMLCode"/>
           <w:rFonts w:ascii="Times New Roman" w:eastAsiaTheme="majorEastAsia" w:hAnsi="Times New Roman" w:cs="Times New Roman"/>
-          <w:b/>
-          <w:sz w:val="24"/>
-          <w:szCs w:val="24"/>
-        </w:rPr>
-        <w:t>1234567890</w:t>
-      </w:r>
+          <w:sz w:val="24"/>
+          <w:szCs w:val="24"/>
+        </w:rPr>
+        <w:t>=</w:t>
+      </w:r>
+      <w:proofErr w:type="gramStart"/>
       <w:r>
         <w:rPr>
           <w:rStyle w:val="HTMLCode"/>
           <w:rFonts w:ascii="Times New Roman" w:eastAsiaTheme="majorEastAsia" w:hAnsi="Times New Roman" w:cs="Times New Roman"/>
+          <w:b/>
+          <w:sz w:val="24"/>
+          <w:szCs w:val="24"/>
+        </w:rPr>
+        <w:t>1234567890</w:t>
+      </w:r>
+      <w:r>
+        <w:rPr>
+          <w:rStyle w:val="HTMLCode"/>
+          <w:rFonts w:ascii="Times New Roman" w:eastAsiaTheme="majorEastAsia" w:hAnsi="Times New Roman" w:cs="Times New Roman"/>
           <w:sz w:val="24"/>
           <w:szCs w:val="24"/>
         </w:rPr>
@@ -2058,7 +1975,17 @@
           <w:sz w:val="24"/>
           <w:szCs w:val="24"/>
         </w:rPr>
-        <w:t>TrustServerCertificate=True</w:t>
+        <w:t>TrustServerCertificate</w:t>
+      </w:r>
+      <w:proofErr w:type="gramEnd"/>
+      <w:r>
+        <w:rPr>
+          <w:rFonts w:ascii="Times New Roman" w:hAnsi="Times New Roman" w:cs="Times New Roman"/>
+          <w:color w:val="000000" w:themeColor="text1"/>
+          <w:sz w:val="24"/>
+          <w:szCs w:val="24"/>
+        </w:rPr>
+        <w:t>=True</w:t>
       </w:r>
       <w:r>
         <w:rPr>
@@ -2069,7 +1996,7 @@
         </w:rPr>
         <w:t xml:space="preserve">" </w:t>
       </w:r>
-      <w:proofErr w:type="spellStart"/>
+      <w:proofErr w:type="gramStart"/>
       <w:r>
         <w:rPr>
           <w:rStyle w:val="HTMLCode"/>
@@ -2079,7 +2006,7 @@
         </w:rPr>
         <w:t>Microsoft.EntityFrameworkCore.SqlServer</w:t>
       </w:r>
-      <w:proofErr w:type="spellEnd"/>
+      <w:proofErr w:type="gramEnd"/>
       <w:r>
         <w:rPr>
           <w:rStyle w:val="HTMLCode"/>
@@ -2089,7 +2016,7 @@
         </w:rPr>
         <w:t xml:space="preserve"> -</w:t>
       </w:r>
-      <w:proofErr w:type="spellStart"/>
+      <w:proofErr w:type="gramStart"/>
       <w:r>
         <w:rPr>
           <w:rStyle w:val="HTMLCode"/>
@@ -2097,9 +2024,8 @@
           <w:sz w:val="24"/>
           <w:szCs w:val="24"/>
         </w:rPr>
-        <w:t>OutputDir</w:t>
-      </w:r>
-      <w:proofErr w:type="spellEnd"/>
+        <w:t xml:space="preserve">OutputDir </w:t>
+      </w:r>
       <w:r>
         <w:rPr>
           <w:rStyle w:val="HTMLCode"/>
@@ -2107,8 +2033,9 @@
           <w:sz w:val="24"/>
           <w:szCs w:val="24"/>
         </w:rPr>
-        <w:t xml:space="preserve"> </w:t>
-      </w:r>
+        <w:t>.</w:t>
+      </w:r>
+      <w:proofErr w:type="gramEnd"/>
       <w:r>
         <w:rPr>
           <w:rStyle w:val="HTMLCode"/>
@@ -2116,7 +2043,7 @@
           <w:sz w:val="24"/>
           <w:szCs w:val="24"/>
         </w:rPr>
-        <w:t>./</w:t>
+        <w:t>/</w:t>
       </w:r>
     </w:p>
     <w:p>
@@ -2179,14 +2106,9 @@
       <w:r>
         <w:t>Migration  "</w:t>
       </w:r>
-      <w:proofErr w:type="spellStart"/>
       <w:proofErr w:type="gramEnd"/>
       <w:r>
-        <w:t>InitialDB</w:t>
-      </w:r>
-      <w:proofErr w:type="spellEnd"/>
-      <w:r>
-        <w:t xml:space="preserve">" </w:t>
+        <w:t xml:space="preserve">InitialDB" </w:t>
       </w:r>
     </w:p>
     <w:p>
@@ -2214,7 +2136,7 @@
 </file>
 
 <file path=word/numbering.xml><?xml version="1.0" encoding="utf-8"?>
-<w:numbering xmlns:wpc="http://schemas.microsoft.com/office/word/2010/wordprocessingCanvas" xmlns:cx="http://schemas.microsoft.com/office/drawing/2014/chartex" xmlns:mc="http://schemas.openxmlformats.org/markup-compatibility/2006" xmlns:o="urn:schemas-microsoft-com:office:office" xmlns:r="http://schemas.openxmlformats.org/officeDocument/2006/relationships" xmlns:m="http://schemas.openxmlformats.org/officeDocument/2006/math" xmlns:v="urn:schemas-microsoft-com:vml" xmlns:wp14="http://schemas.microsoft.com/office/word/2010/wordprocessingDrawing" xmlns:wp="http://schemas.openxmlformats.org/drawingml/2006/wordprocessingDrawing" xmlns:w10="urn:schemas-microsoft-com:office:word" xmlns:w="http://schemas.openxmlformats.org/wordprocessingml/2006/main" xmlns:w14="http://schemas.microsoft.com/office/word/2010/wordml" xmlns:w15="http://schemas.microsoft.com/office/word/2012/wordml" xmlns:w16se="http://schemas.microsoft.com/office/word/2015/wordml/symex" xmlns:wpg="http://schemas.microsoft.com/office/word/2010/wordprocessingGroup" xmlns:wpi="http://schemas.microsoft.com/office/word/2010/wordprocessingInk" xmlns:wne="http://schemas.microsoft.com/office/word/2006/wordml" xmlns:wps="http://schemas.microsoft.com/office/word/2010/wordprocessingShape" mc:Ignorable="w14 w15 w16se wp14">
+<w:numbering xmlns:wpc="http://schemas.microsoft.com/office/word/2010/wordprocessingCanvas" xmlns:cx="http://schemas.microsoft.com/office/drawing/2014/chartex" xmlns:cx1="http://schemas.microsoft.com/office/drawing/2015/9/8/chartex" xmlns:cx2="http://schemas.microsoft.com/office/drawing/2015/10/21/chartex" xmlns:cx3="http://schemas.microsoft.com/office/drawing/2016/5/9/chartex" xmlns:cx4="http://schemas.microsoft.com/office/drawing/2016/5/10/chartex" xmlns:cx5="http://schemas.microsoft.com/office/drawing/2016/5/11/chartex" xmlns:cx6="http://schemas.microsoft.com/office/drawing/2016/5/12/chartex" xmlns:cx7="http://schemas.microsoft.com/office/drawing/2016/5/13/chartex" xmlns:cx8="http://schemas.microsoft.com/office/drawing/2016/5/14/chartex" xmlns:mc="http://schemas.openxmlformats.org/markup-compatibility/2006" xmlns:aink="http://schemas.microsoft.com/office/drawing/2016/ink" xmlns:am3d="http://schemas.microsoft.com/office/drawing/2017/model3d" xmlns:o="urn:schemas-microsoft-com:office:office" xmlns:oel="http://schemas.microsoft.com/office/2019/extlst" xmlns:r="http://schemas.openxmlformats.org/officeDocument/2006/relationships" xmlns:m="http://schemas.openxmlformats.org/officeDocument/2006/math" xmlns:v="urn:schemas-microsoft-com:vml" xmlns:wp14="http://schemas.microsoft.com/office/word/2010/wordprocessingDrawing" xmlns:wp="http://schemas.openxmlformats.org/drawingml/2006/wordprocessingDrawing" xmlns:w10="urn:schemas-microsoft-com:office:word" xmlns:w="http://schemas.openxmlformats.org/wordprocessingml/2006/main" xmlns:w14="http://schemas.microsoft.com/office/word/2010/wordml" xmlns:w15="http://schemas.microsoft.com/office/word/2012/wordml" xmlns:w16cex="http://schemas.microsoft.com/office/word/2018/wordml/cex" xmlns:w16cid="http://schemas.microsoft.com/office/word/2016/wordml/cid" xmlns:w16="http://schemas.microsoft.com/office/word/2018/wordml" xmlns:w16du="http://schemas.microsoft.com/office/word/2023/wordml/word16du" xmlns:w16sdtdh="http://schemas.microsoft.com/office/word/2020/wordml/sdtdatahash" xmlns:w16sdtfl="http://schemas.microsoft.com/office/word/2024/wordml/sdtformatlock" xmlns:w16se="http://schemas.microsoft.com/office/word/2015/wordml/symex" xmlns:wpg="http://schemas.microsoft.com/office/word/2010/wordprocessingGroup" xmlns:wpi="http://schemas.microsoft.com/office/word/2010/wordprocessingInk" xmlns:wne="http://schemas.microsoft.com/office/word/2006/wordml" xmlns:wps="http://schemas.microsoft.com/office/word/2010/wordprocessingShape" mc:Ignorable="w14 w15 w16se w16cid w16 w16cex w16sdtdh w16sdtfl w16du wp14">
   <w:abstractNum w:abstractNumId="0" w15:restartNumberingAfterBreak="0">
     <w:nsid w:val="12C71102"/>
     <w:multiLevelType w:val="hybridMultilevel"/>
@@ -3336,37 +3258,37 @@
       </w:rPr>
     </w:lvl>
   </w:abstractNum>
-  <w:num w:numId="1">
+  <w:num w:numId="1" w16cid:durableId="102963866">
     <w:abstractNumId w:val="9"/>
   </w:num>
-  <w:num w:numId="2">
+  <w:num w:numId="2" w16cid:durableId="954217363">
     <w:abstractNumId w:val="2"/>
   </w:num>
-  <w:num w:numId="3">
+  <w:num w:numId="3" w16cid:durableId="1045182407">
     <w:abstractNumId w:val="5"/>
   </w:num>
-  <w:num w:numId="4">
+  <w:num w:numId="4" w16cid:durableId="1034574793">
     <w:abstractNumId w:val="8"/>
   </w:num>
-  <w:num w:numId="5">
+  <w:num w:numId="5" w16cid:durableId="2044403181">
     <w:abstractNumId w:val="3"/>
   </w:num>
-  <w:num w:numId="6">
+  <w:num w:numId="6" w16cid:durableId="362678023">
     <w:abstractNumId w:val="1"/>
   </w:num>
-  <w:num w:numId="7">
+  <w:num w:numId="7" w16cid:durableId="52386056">
     <w:abstractNumId w:val="4"/>
   </w:num>
-  <w:num w:numId="8">
+  <w:num w:numId="8" w16cid:durableId="1191455509">
     <w:abstractNumId w:val="6"/>
   </w:num>
-  <w:num w:numId="9">
+  <w:num w:numId="9" w16cid:durableId="437026046">
     <w:abstractNumId w:val="7"/>
   </w:num>
-  <w:num w:numId="10">
+  <w:num w:numId="10" w16cid:durableId="2046328564">
     <w:abstractNumId w:val="0"/>
   </w:num>
-  <w:num w:numId="11">
+  <w:num w:numId="11" w16cid:durableId="526720669">
     <w:abstractNumId w:val="2"/>
     <w:lvlOverride w:ilvl="0">
       <w:startOverride w:val="1"/>
@@ -3400,7 +3322,7 @@
 </file>
 
 <file path=word/styles.xml><?xml version="1.0" encoding="utf-8"?>
-<w:styles xmlns:mc="http://schemas.openxmlformats.org/markup-compatibility/2006" xmlns:r="http://schemas.openxmlformats.org/officeDocument/2006/relationships" xmlns:w="http://schemas.openxmlformats.org/wordprocessingml/2006/main" xmlns:w14="http://schemas.microsoft.com/office/word/2010/wordml" xmlns:w15="http://schemas.microsoft.com/office/word/2012/wordml" xmlns:w16se="http://schemas.microsoft.com/office/word/2015/wordml/symex" mc:Ignorable="w14 w15 w16se">
+<w:styles xmlns:mc="http://schemas.openxmlformats.org/markup-compatibility/2006" xmlns:r="http://schemas.openxmlformats.org/officeDocument/2006/relationships" xmlns:w="http://schemas.openxmlformats.org/wordprocessingml/2006/main" xmlns:w14="http://schemas.microsoft.com/office/word/2010/wordml" xmlns:w15="http://schemas.microsoft.com/office/word/2012/wordml" xmlns:w16cex="http://schemas.microsoft.com/office/word/2018/wordml/cex" xmlns:w16cid="http://schemas.microsoft.com/office/word/2016/wordml/cid" xmlns:w16="http://schemas.microsoft.com/office/word/2018/wordml" xmlns:w16du="http://schemas.microsoft.com/office/word/2023/wordml/word16du" xmlns:w16sdtdh="http://schemas.microsoft.com/office/word/2020/wordml/sdtdatahash" xmlns:w16sdtfl="http://schemas.microsoft.com/office/word/2024/wordml/sdtformatlock" xmlns:w16se="http://schemas.microsoft.com/office/word/2015/wordml/symex" mc:Ignorable="w14 w15 w16se w16cid w16 w16cex w16sdtdh w16sdtfl w16du">
   <w:docDefaults>
     <w:rPrDefault>
       <w:rPr>
@@ -3412,7 +3334,7 @@
     </w:rPrDefault>
     <w:pPrDefault/>
   </w:docDefaults>
-  <w:latentStyles w:defLockedState="0" w:defUIPriority="99" w:defSemiHidden="0" w:defUnhideWhenUsed="0" w:defQFormat="0" w:count="371">
+  <w:latentStyles w:defLockedState="0" w:defUIPriority="99" w:defSemiHidden="0" w:defUnhideWhenUsed="0" w:defQFormat="0" w:count="376">
     <w:lsdException w:name="Normal" w:uiPriority="0" w:qFormat="1"/>
     <w:lsdException w:name="heading 1" w:uiPriority="9" w:qFormat="1"/>
     <w:lsdException w:name="heading 2" w:semiHidden="1" w:uiPriority="9" w:unhideWhenUsed="1" w:qFormat="1"/>
@@ -3784,6 +3706,11 @@
     <w:lsdException w:name="List Table 5 Dark Accent 6" w:uiPriority="50"/>
     <w:lsdException w:name="List Table 6 Colorful Accent 6" w:uiPriority="51"/>
     <w:lsdException w:name="List Table 7 Colorful Accent 6" w:uiPriority="52"/>
+    <w:lsdException w:name="Mention" w:semiHidden="1" w:unhideWhenUsed="1"/>
+    <w:lsdException w:name="Smart Hyperlink" w:semiHidden="1" w:unhideWhenUsed="1"/>
+    <w:lsdException w:name="Hashtag" w:semiHidden="1" w:unhideWhenUsed="1"/>
+    <w:lsdException w:name="Unresolved Mention" w:semiHidden="1" w:unhideWhenUsed="1"/>
+    <w:lsdException w:name="Smart Link" w:semiHidden="1" w:unhideWhenUsed="1"/>
   </w:latentStyles>
   <w:style w:type="paragraph" w:default="1" w:styleId="Normal">
     <w:name w:val="Normal"/>

</xml_diff>